<commit_message>
Reorganización de plantillas en carpetas por iteración
</commit_message>
<xml_diff>
--- a/Artefactos/CUs/CUs  Adrian Bustamante - Desarrollo de Software.docx
+++ b/Artefactos/CUs/CUs  Adrian Bustamante - Desarrollo de Software.docx
@@ -6456,7 +6456,18 @@
                 <w:szCs w:val="18"/>
                 <w:lang w:val="es-MX"/>
               </w:rPr>
-              <w:t>selecciona la renta según el cliente</w:t>
+              <w:t>busca</w:t>
+            </w:r>
+            <w:bookmarkStart w:id="0" w:name="_GoBack"/>
+            <w:bookmarkEnd w:id="0"/>
+            <w:r>
+              <w:rPr>
+                <w:rFonts w:cstheme="minorHAnsi"/>
+                <w:sz w:val="18"/>
+                <w:szCs w:val="18"/>
+                <w:lang w:val="es-MX"/>
+              </w:rPr>
+              <w:t xml:space="preserve"> la renta según el cliente</w:t>
             </w:r>
           </w:p>
           <w:p>
@@ -6634,60 +6645,22 @@
                 <w:ilvl w:val="0"/>
                 <w:numId w:val="28"/>
               </w:numPr>
-              <w:suppressAutoHyphens w:val="0"/>
-              <w:spacing w:after="200" w:line="276" w:lineRule="auto"/>
-              <w:rPr>
-                <w:rFonts w:cstheme="minorHAnsi"/>
-                <w:b/>
-                <w:sz w:val="18"/>
-                <w:szCs w:val="18"/>
-                <w:lang w:val="es-MX"/>
-              </w:rPr>
-            </w:pPr>
-            <w:r>
-              <w:rPr>
-                <w:rFonts w:cstheme="minorHAnsi"/>
-                <w:sz w:val="18"/>
-                <w:szCs w:val="18"/>
-                <w:lang w:val="es-MX"/>
-              </w:rPr>
-              <w:t>El director selecciona la opción</w:t>
-            </w:r>
-            <w:r>
-              <w:rPr>
-                <w:rFonts w:cstheme="minorHAnsi"/>
-                <w:sz w:val="18"/>
-                <w:szCs w:val="18"/>
-                <w:lang w:val="es-MX"/>
-              </w:rPr>
-              <w:t xml:space="preserve"> </w:t>
-            </w:r>
-            <w:r>
-              <w:rPr>
-                <w:rFonts w:cstheme="minorHAnsi"/>
-                <w:sz w:val="18"/>
-                <w:szCs w:val="18"/>
-                <w:lang w:val="es-MX"/>
-              </w:rPr>
-              <w:t>cancelar</w:t>
-            </w:r>
-            <w:r>
-              <w:rPr>
-                <w:rFonts w:cstheme="minorHAnsi"/>
-                <w:sz w:val="18"/>
-                <w:szCs w:val="18"/>
-                <w:lang w:val="es-MX"/>
-              </w:rPr>
-              <w:t xml:space="preserve"> rentas</w:t>
-            </w:r>
-            <w:r>
-              <w:rPr>
-                <w:rFonts w:cstheme="minorHAnsi"/>
-                <w:sz w:val="18"/>
-                <w:szCs w:val="18"/>
-                <w:lang w:val="es-MX"/>
-              </w:rPr>
-              <w:t>.</w:t>
+              <w:rPr>
+                <w:rFonts w:cstheme="minorHAnsi"/>
+                <w:b/>
+                <w:sz w:val="18"/>
+                <w:szCs w:val="18"/>
+                <w:lang w:val="es-MX"/>
+              </w:rPr>
+            </w:pPr>
+            <w:r>
+              <w:rPr>
+                <w:rFonts w:cstheme="minorHAnsi"/>
+                <w:sz w:val="18"/>
+                <w:szCs w:val="18"/>
+                <w:lang w:val="es-MX"/>
+              </w:rPr>
+              <w:t>El director selecciona la opción modificar rentas</w:t>
             </w:r>
           </w:p>
           <w:p>
@@ -6752,7 +6725,6 @@
               </w:rPr>
               <w:t>cancelar según el cliente</w:t>
             </w:r>
-            <w:bookmarkStart w:id="0" w:name="_GoBack"/>
           </w:p>
           <w:p>
             <w:pPr>
@@ -6781,7 +6753,6 @@
               <w:t>El sistema coloca información de la renta en los campos correspondientes.</w:t>
             </w:r>
           </w:p>
-          <w:bookmarkEnd w:id="0"/>
           <w:p>
             <w:pPr>
               <w:pStyle w:val="Prrafodelista"/>
@@ -12576,7 +12547,7 @@
 </file>
 
 <file path=customXml/itemProps1.xml><?xml version="1.0" encoding="utf-8"?>
-<ds:datastoreItem xmlns:ds="http://schemas.openxmlformats.org/officeDocument/2006/customXml" ds:itemID="{C0529DF7-3436-4D82-BECF-7DF1E287666A}">
+<ds:datastoreItem xmlns:ds="http://schemas.openxmlformats.org/officeDocument/2006/customXml" ds:itemID="{AD66AF4E-C0E0-4EDA-9A54-9F0F2F471A01}">
   <ds:schemaRefs>
     <ds:schemaRef ds:uri="http://schemas.openxmlformats.org/officeDocument/2006/bibliography"/>
   </ds:schemaRefs>

</xml_diff>